<commit_message>
updated Mental Note description
</commit_message>
<xml_diff>
--- a/UI_design/Mental Notes (UI).docx
+++ b/UI_design/Mental Notes (UI).docx
@@ -6,8 +6,6 @@
       <w:r>
         <w:t>2) W</w:t>
       </w:r>
-      <w:bookmarkStart w:id="0" w:name="_GoBack"/>
-      <w:bookmarkEnd w:id="0"/>
       <w:r>
         <w:t xml:space="preserve">e decided to use this wire-frame design because </w:t>
       </w:r>
@@ -36,40 +34,85 @@
       <w:r>
         <w:t xml:space="preserve">A) </w:t>
       </w:r>
+      <w:r>
+        <w:t>Priming: if you show a person an image, then a memory</w:t>
+      </w:r>
+      <w:r>
+        <w:t>/association</w:t>
+      </w:r>
+      <w:r>
+        <w:t xml:space="preserve"> will be drawn up from their mind about it.</w:t>
+      </w:r>
     </w:p>
     <w:p>
       <w:r>
-        <w:t>Priming: if you show a person an image, then a memory</w:t>
-      </w:r>
-      <w:r>
-        <w:t>/association</w:t>
-      </w:r>
-      <w:r>
-        <w:t xml:space="preserve"> will be drawn up from their mind about it.</w:t>
+        <w:t>B)</w:t>
+      </w:r>
+      <w:r>
+        <w:t xml:space="preserve"> </w:t>
       </w:r>
     </w:p>
     <w:p>
-      <w:r>
-        <w:t>B)</w:t>
+      <w:proofErr w:type="spellStart"/>
+      <w:r>
+        <w:t>i</w:t>
+      </w:r>
+      <w:proofErr w:type="spellEnd"/>
+      <w:r>
+        <w:t xml:space="preserve">) </w:t>
+      </w:r>
+      <w:r>
+        <w:t xml:space="preserve">The principle could be applied </w:t>
+      </w:r>
+      <w:r>
+        <w:t xml:space="preserve">by keeping images professional, since the site we are making is </w:t>
+      </w:r>
+      <w:r>
+        <w:t>supposed to</w:t>
+      </w:r>
+      <w:r>
+        <w:t xml:space="preserve"> be a business website.</w:t>
       </w:r>
     </w:p>
     <w:p>
       <w:r>
-        <w:t xml:space="preserve">i) </w:t>
-      </w:r>
-      <w:r>
-        <w:t xml:space="preserve">The principle could be applied </w:t>
-      </w:r>
-      <w:r>
-        <w:t>by keeping images professional, since the site we are making is suppose to be a business website.</w:t>
+        <w:t>ii)</w:t>
+      </w:r>
+      <w:r>
+        <w:t xml:space="preserve"> </w:t>
+      </w:r>
+      <w:r>
+        <w:t>The principle can lead to the success of the site</w:t>
+      </w:r>
+      <w:r>
+        <w:t xml:space="preserve"> </w:t>
+      </w:r>
+      <w:r>
+        <w:t xml:space="preserve">by making people who use the site feel a certain way. As in the previous point, we could make our website professional looking and have people </w:t>
+      </w:r>
+      <w:proofErr w:type="gramStart"/>
+      <w:r>
+        <w:t>think</w:t>
+      </w:r>
+      <w:proofErr w:type="gramEnd"/>
+      <w:r>
+        <w:t xml:space="preserve"> of that.</w:t>
       </w:r>
     </w:p>
     <w:p>
       <w:r>
-        <w:t>ii)</w:t>
-      </w:r>
-      <w:r>
-        <w:t>The principle can lead to the success of the site</w:t>
+        <w:t>iii)</w:t>
+      </w:r>
+      <w:r>
+        <w:t xml:space="preserve"> This principle could be </w:t>
+      </w:r>
+      <w:r>
+        <w:t xml:space="preserve">also </w:t>
+      </w:r>
+      <w:bookmarkStart w:id="0" w:name="_GoBack"/>
+      <w:bookmarkEnd w:id="0"/>
+      <w:r>
+        <w:t>applied in subtle ways such as putting a lock by the password to help people make a strong password.</w:t>
       </w:r>
     </w:p>
     <w:sectPr>

</xml_diff>